<commit_message>
SDS Version4 수정 및 Version5 Update중
SDS Version5 작성 진행 중
</commit_message>
<xml_diff>
--- a/version 4/SDS_Autonomous_Object_Tracking_Robot_v4.docx
+++ b/version 4/SDS_Autonomous_Object_Tracking_Robot_v4.docx
@@ -490,14 +490,12 @@
           <w:rFonts w:asciiTheme="minorHAnsi" w:eastAsiaTheme="minorHAnsi" w:hAnsiTheme="minorHAnsi"/>
         </w:rPr>
       </w:pPr>
-      <w:proofErr w:type="spellStart"/>
       <w:r>
         <w:rPr>
           <w:rFonts w:asciiTheme="minorHAnsi" w:eastAsiaTheme="minorHAnsi" w:hAnsiTheme="minorHAnsi"/>
         </w:rPr>
         <w:t>OverDisplay</w:t>
       </w:r>
-      <w:proofErr w:type="spellEnd"/>
     </w:p>
     <w:p>
       <w:r>
@@ -1189,13 +1187,8 @@
         <w:pStyle w:val="a9"/>
         <w:ind w:leftChars="600" w:left="1200"/>
       </w:pPr>
-      <w:proofErr w:type="gramStart"/>
-      <w:r>
-        <w:t>HW :</w:t>
-      </w:r>
-      <w:proofErr w:type="gramEnd"/>
-      <w:r>
-        <w:t xml:space="preserve"> Hardware</w:t>
+      <w:r>
+        <w:t>HW : Hardware</w:t>
       </w:r>
     </w:p>
     <w:p>
@@ -1203,13 +1196,8 @@
         <w:pStyle w:val="a9"/>
         <w:ind w:leftChars="600" w:left="1200"/>
       </w:pPr>
-      <w:proofErr w:type="gramStart"/>
-      <w:r>
-        <w:t>SW :</w:t>
-      </w:r>
-      <w:proofErr w:type="gramEnd"/>
-      <w:r>
-        <w:t xml:space="preserve"> Software</w:t>
+      <w:r>
+        <w:t>SW : Software</w:t>
       </w:r>
     </w:p>
     <w:p>
@@ -1217,16 +1205,11 @@
         <w:pStyle w:val="a9"/>
         <w:ind w:leftChars="600" w:left="1200"/>
       </w:pPr>
-      <w:proofErr w:type="gramStart"/>
       <w:r>
         <w:t>ARS</w:t>
       </w:r>
       <w:r>
-        <w:t xml:space="preserve"> :</w:t>
-      </w:r>
-      <w:proofErr w:type="gramEnd"/>
-      <w:r>
-        <w:t xml:space="preserve"> </w:t>
+        <w:t xml:space="preserve"> : </w:t>
       </w:r>
       <w:r>
         <w:t>Autonomous Robot System</w:t>
@@ -1237,13 +1220,8 @@
         <w:pStyle w:val="a9"/>
         <w:ind w:leftChars="600" w:left="1200"/>
       </w:pPr>
-      <w:proofErr w:type="gramStart"/>
-      <w:r>
-        <w:t>FOV :</w:t>
-      </w:r>
-      <w:proofErr w:type="gramEnd"/>
-      <w:r>
-        <w:t xml:space="preserve"> F</w:t>
+      <w:r>
+        <w:t>FOV : F</w:t>
       </w:r>
       <w:r>
         <w:t>ield of view</w:t>
@@ -1271,13 +1249,8 @@
       <w:pPr>
         <w:ind w:leftChars="200" w:left="400" w:firstLine="800"/>
       </w:pPr>
-      <w:proofErr w:type="gramStart"/>
-      <w:r>
-        <w:t>Camera :</w:t>
-      </w:r>
-      <w:proofErr w:type="gramEnd"/>
-      <w:r>
-        <w:t xml:space="preserve"> Pixy2 Camera</w:t>
+      <w:r>
+        <w:t>Camera : Pixy2 Camera</w:t>
       </w:r>
     </w:p>
     <w:p>
@@ -1299,15 +1272,7 @@
         <w:ind w:leftChars="600" w:left="1200"/>
       </w:pPr>
       <w:r>
-        <w:t xml:space="preserve">[1] Atmega328 </w:t>
-      </w:r>
-      <w:proofErr w:type="gramStart"/>
-      <w:r>
-        <w:t>Datasheet :</w:t>
-      </w:r>
-      <w:proofErr w:type="gramEnd"/>
-      <w:r>
-        <w:t xml:space="preserve"> https://www.microchip.com/en-us/product/ATmega328</w:t>
+        <w:t>[1] Atmega328 Datasheet : https://www.microchip.com/en-us/product/ATmega328</w:t>
       </w:r>
     </w:p>
     <w:p>
@@ -1316,15 +1281,7 @@
         <w:ind w:leftChars="600" w:left="1200"/>
       </w:pPr>
       <w:r>
-        <w:t xml:space="preserve">[2] Pixy2 </w:t>
-      </w:r>
-      <w:proofErr w:type="gramStart"/>
-      <w:r>
-        <w:t>Specification :</w:t>
-      </w:r>
-      <w:proofErr w:type="gramEnd"/>
-      <w:r>
-        <w:t xml:space="preserve"> https://docs.pixycam.com/wiki/doku.php?id=wiki:v2:overview</w:t>
+        <w:t>[2] Pixy2 Specification : https://docs.pixycam.com/wiki/doku.php?id=wiki:v2:overview</w:t>
       </w:r>
     </w:p>
     <w:p>
@@ -1333,15 +1290,7 @@
         <w:ind w:leftChars="600" w:left="1200"/>
       </w:pPr>
       <w:r>
-        <w:t xml:space="preserve">[3] HC-SR04 </w:t>
-      </w:r>
-      <w:proofErr w:type="gramStart"/>
-      <w:r>
-        <w:t>Specification :</w:t>
-      </w:r>
-      <w:proofErr w:type="gramEnd"/>
-      <w:r>
-        <w:t xml:space="preserve"> https://www.seeedstudio.com/blog/2019/11/04/hc-sr04-features-arduino-raspberrypi-guide/</w:t>
+        <w:t>[3] HC-SR04 Specification : https://www.seeedstudio.com/blog/2019/11/04/hc-sr04-features-arduino-raspberrypi-guide/</w:t>
       </w:r>
     </w:p>
     <w:p>
@@ -1350,15 +1299,7 @@
         <w:ind w:leftChars="600" w:left="1200"/>
       </w:pPr>
       <w:r>
-        <w:t xml:space="preserve">[4] L298 Motor Driver </w:t>
-      </w:r>
-      <w:proofErr w:type="gramStart"/>
-      <w:r>
-        <w:t>Datasheet :</w:t>
-      </w:r>
-      <w:proofErr w:type="gramEnd"/>
-      <w:r>
-        <w:t xml:space="preserve"> </w:t>
+        <w:t xml:space="preserve">[4] L298 Motor Driver Datasheet : </w:t>
       </w:r>
     </w:p>
     <w:p>
@@ -1376,15 +1317,7 @@
         <w:ind w:leftChars="600" w:left="1200"/>
       </w:pPr>
       <w:r>
-        <w:t xml:space="preserve">[5 SG90 Servo Motor </w:t>
-      </w:r>
-      <w:proofErr w:type="gramStart"/>
-      <w:r>
-        <w:t>Datasheet :</w:t>
-      </w:r>
-      <w:proofErr w:type="gramEnd"/>
-      <w:r>
-        <w:t xml:space="preserve"> </w:t>
+        <w:t xml:space="preserve">[5 SG90 Servo Motor Datasheet : </w:t>
       </w:r>
     </w:p>
     <w:p>
@@ -1421,15 +1354,7 @@
         <w:ind w:leftChars="600" w:left="1200"/>
       </w:pPr>
       <w:r>
-        <w:t xml:space="preserve">[7] IR1838 </w:t>
-      </w:r>
-      <w:proofErr w:type="gramStart"/>
-      <w:r>
-        <w:t>Sensor :</w:t>
-      </w:r>
-      <w:proofErr w:type="gramEnd"/>
-      <w:r>
-        <w:t xml:space="preserve"> </w:t>
+        <w:t xml:space="preserve">[7] IR1838 Sensor : </w:t>
       </w:r>
     </w:p>
     <w:p>
@@ -1450,11 +1375,9 @@
         </w:numPr>
         <w:ind w:leftChars="0"/>
       </w:pPr>
-      <w:proofErr w:type="spellStart"/>
       <w:r>
         <w:t>OverDisplay</w:t>
       </w:r>
-      <w:proofErr w:type="spellEnd"/>
     </w:p>
     <w:p>
       <w:pPr>
@@ -2081,24 +2004,13 @@
         <w:t xml:space="preserve">물체 추적 대상은 지름 </w:t>
       </w:r>
       <w:r>
-        <w:t>4</w:t>
-      </w:r>
-      <w:proofErr w:type="gramStart"/>
-      <w:r>
-        <w:t xml:space="preserve">cm </w:t>
+        <w:t xml:space="preserve">4cm </w:t>
       </w:r>
       <w:r>
         <w:rPr>
           <w:rFonts w:hint="eastAsia"/>
         </w:rPr>
-        <w:t>가량의</w:t>
-      </w:r>
-      <w:proofErr w:type="gramEnd"/>
-      <w:r>
-        <w:rPr>
-          <w:rFonts w:hint="eastAsia"/>
-        </w:rPr>
-        <w:t xml:space="preserve"> 흰색 구체로 한다.</w:t>
+        <w:t>가량의 흰색 구체로 한다.</w:t>
       </w:r>
       <w:r>
         <w:t xml:space="preserve"> </w:t>
@@ -2438,21 +2350,7 @@
         <w:rPr>
           <w:rFonts w:hint="eastAsia"/>
         </w:rPr>
-        <w:t xml:space="preserve">따라서 장애물의 색체는 추적 대상의 색체와 유사해서는 </w:t>
-      </w:r>
-      <w:proofErr w:type="gramStart"/>
-      <w:r>
-        <w:rPr>
-          <w:rFonts w:hint="eastAsia"/>
-        </w:rPr>
-        <w:t>안된다</w:t>
-      </w:r>
-      <w:proofErr w:type="gramEnd"/>
-      <w:r>
-        <w:rPr>
-          <w:rFonts w:hint="eastAsia"/>
-        </w:rPr>
-        <w:t>.</w:t>
+        <w:t>따라서 장애물의 색체는 추적 대상의 색체와 유사해서는 안된다.</w:t>
       </w:r>
     </w:p>
     <w:p>
@@ -2772,7 +2670,6 @@
               <w:pStyle w:val="a9"/>
               <w:ind w:leftChars="0" w:left="0"/>
             </w:pPr>
-            <w:proofErr w:type="gramStart"/>
             <w:r>
               <w:rPr>
                 <w:rFonts w:hint="eastAsia"/>
@@ -2780,11 +2677,7 @@
               <w:t>I</w:t>
             </w:r>
             <w:r>
-              <w:t>nput(</w:t>
-            </w:r>
-            <w:proofErr w:type="gramEnd"/>
-            <w:r>
-              <w:t>TCRT)</w:t>
+              <w:t>nput(TCRT)</w:t>
             </w:r>
           </w:p>
         </w:tc>
@@ -2894,21 +2787,7 @@
               <w:rPr>
                 <w:rFonts w:hint="eastAsia"/>
               </w:rPr>
-              <w:t xml:space="preserve"> 원격 </w:t>
-            </w:r>
-            <w:proofErr w:type="spellStart"/>
-            <w:r>
-              <w:rPr>
-                <w:rFonts w:hint="eastAsia"/>
-              </w:rPr>
-              <w:t>리모트</w:t>
-            </w:r>
-            <w:proofErr w:type="spellEnd"/>
-            <w:r>
-              <w:rPr>
-                <w:rFonts w:hint="eastAsia"/>
-              </w:rPr>
-              <w:t xml:space="preserve"> 컨트롤러의 신호를 입력 받아 전달</w:t>
+              <w:t xml:space="preserve"> 원격 리모트 컨트롤러의 신호를 입력 받아 전달</w:t>
             </w:r>
             <w:r>
               <w:rPr>
@@ -3374,19 +3253,11 @@
             <w:r>
               <w:t xml:space="preserve"> </w:t>
             </w:r>
-            <w:proofErr w:type="spellStart"/>
-            <w:r>
-              <w:rPr>
-                <w:rFonts w:hint="eastAsia"/>
-              </w:rPr>
-              <w:t>파싱된</w:t>
-            </w:r>
-            <w:proofErr w:type="spellEnd"/>
-            <w:r>
-              <w:rPr>
-                <w:rFonts w:hint="eastAsia"/>
-              </w:rPr>
-              <w:t xml:space="preserve"> 데이터를 알고리즘에 적용하여 물체 추적,</w:t>
+            <w:r>
+              <w:rPr>
+                <w:rFonts w:hint="eastAsia"/>
+              </w:rPr>
+              <w:t>파싱된 데이터를 알고리즘에 적용하여 물체 추적,</w:t>
             </w:r>
             <w:r>
               <w:t xml:space="preserve"> </w:t>
@@ -3590,15 +3461,7 @@
           </w:tcPr>
           <w:p>
             <w:r>
-              <w:t xml:space="preserve">uint16_t </w:t>
-            </w:r>
-            <w:proofErr w:type="gramStart"/>
-            <w:r>
-              <w:t>signature :</w:t>
-            </w:r>
-            <w:proofErr w:type="gramEnd"/>
-            <w:r>
-              <w:t xml:space="preserve"> </w:t>
+              <w:t xml:space="preserve">uint16_t signature : </w:t>
             </w:r>
           </w:p>
           <w:p>
@@ -3611,21 +3474,8 @@
           </w:p>
           <w:p>
             <w:r>
-              <w:t xml:space="preserve">uint16_t </w:t>
-            </w:r>
-            <w:proofErr w:type="spellStart"/>
-            <w:r>
-              <w:t>pos_</w:t>
-            </w:r>
-            <w:proofErr w:type="gramStart"/>
-            <w:r>
-              <w:t>x</w:t>
-            </w:r>
-            <w:proofErr w:type="spellEnd"/>
-            <w:r>
-              <w:t xml:space="preserve"> :</w:t>
-            </w:r>
-            <w:proofErr w:type="gramEnd"/>
+              <w:t>uint16_t pos_x :</w:t>
+            </w:r>
           </w:p>
           <w:p>
             <w:r>
@@ -3647,21 +3497,8 @@
           </w:p>
           <w:p>
             <w:r>
-              <w:t xml:space="preserve">uint16_t </w:t>
-            </w:r>
-            <w:proofErr w:type="spellStart"/>
-            <w:r>
-              <w:t>pos_</w:t>
-            </w:r>
-            <w:proofErr w:type="gramStart"/>
-            <w:r>
-              <w:t>y</w:t>
-            </w:r>
-            <w:proofErr w:type="spellEnd"/>
-            <w:r>
-              <w:t xml:space="preserve"> :</w:t>
-            </w:r>
-            <w:proofErr w:type="gramEnd"/>
+              <w:t>uint16_t pos_y :</w:t>
+            </w:r>
           </w:p>
           <w:p>
             <w:r>
@@ -3732,51 +3569,35 @@
               <w:t>I</w:t>
             </w:r>
             <w:r>
+              <w:t>R Input(TCRT)</w:t>
+            </w:r>
+          </w:p>
+        </w:tc>
+        <w:tc>
+          <w:tcPr>
+            <w:tcW w:w="3402" w:type="dxa"/>
+          </w:tcPr>
+          <w:p>
+            <w:r>
+              <w:rPr>
+                <w:rFonts w:hint="eastAsia"/>
+              </w:rPr>
+              <w:t>I</w:t>
+            </w:r>
+            <w:r>
               <w:t xml:space="preserve">R </w:t>
             </w:r>
-            <w:proofErr w:type="gramStart"/>
-            <w:r>
-              <w:t>Input(</w:t>
-            </w:r>
-            <w:proofErr w:type="gramEnd"/>
-            <w:r>
-              <w:t>TCRT)</w:t>
-            </w:r>
-          </w:p>
-        </w:tc>
-        <w:tc>
-          <w:tcPr>
-            <w:tcW w:w="3402" w:type="dxa"/>
-          </w:tcPr>
-          <w:p>
-            <w:r>
-              <w:rPr>
-                <w:rFonts w:hint="eastAsia"/>
-              </w:rPr>
-              <w:t>I</w:t>
-            </w:r>
-            <w:r>
-              <w:t xml:space="preserve">R </w:t>
-            </w:r>
-            <w:r>
-              <w:rPr>
-                <w:rFonts w:hint="eastAsia"/>
-              </w:rPr>
-              <w:t xml:space="preserve">라인 </w:t>
-            </w:r>
-            <w:proofErr w:type="spellStart"/>
-            <w:r>
-              <w:rPr>
-                <w:rFonts w:hint="eastAsia"/>
-              </w:rPr>
-              <w:t>트레이싱</w:t>
-            </w:r>
-            <w:proofErr w:type="spellEnd"/>
-            <w:r>
-              <w:rPr>
-                <w:rFonts w:hint="eastAsia"/>
-              </w:rPr>
-              <w:t xml:space="preserve"> 센서를 통해 입력 받는 라인과의 거리 정보</w:t>
+            <w:r>
+              <w:rPr>
+                <w:rFonts w:hint="eastAsia"/>
+              </w:rPr>
+              <w:t>라인 트레이싱 센서를 통해 입력 받는 라인</w:t>
+            </w:r>
+            <w:r>
+              <w:rPr>
+                <w:rFonts w:hint="eastAsia"/>
+              </w:rPr>
+              <w:t>의 유무 정보</w:t>
             </w:r>
           </w:p>
         </w:tc>
@@ -3809,23 +3630,7 @@
           </w:tcPr>
           <w:p>
             <w:r>
-              <w:t xml:space="preserve">int </w:t>
-            </w:r>
-            <w:proofErr w:type="spellStart"/>
-            <w:r>
-              <w:t>line_</w:t>
-            </w:r>
-            <w:proofErr w:type="gramStart"/>
-            <w:r>
-              <w:t>left</w:t>
-            </w:r>
-            <w:proofErr w:type="spellEnd"/>
-            <w:r>
-              <w:t xml:space="preserve"> :</w:t>
-            </w:r>
-            <w:proofErr w:type="gramEnd"/>
-            <w:r>
-              <w:t xml:space="preserve"> </w:t>
+              <w:t xml:space="preserve">int line_left : </w:t>
             </w:r>
           </w:p>
           <w:p>
@@ -3844,21 +3649,7 @@
               <w:rPr>
                 <w:rFonts w:hint="eastAsia"/>
               </w:rPr>
-              <w:t xml:space="preserve">일 경우 </w:t>
-            </w:r>
-            <w:proofErr w:type="spellStart"/>
-            <w:r>
-              <w:rPr>
-                <w:rFonts w:hint="eastAsia"/>
-              </w:rPr>
-              <w:t>미인식</w:t>
-            </w:r>
-            <w:proofErr w:type="spellEnd"/>
-            <w:r>
-              <w:rPr>
-                <w:rFonts w:hint="eastAsia"/>
-              </w:rPr>
-              <w:t>,</w:t>
+              <w:t>일 경우 미인식,</w:t>
             </w:r>
             <w:r>
               <w:t xml:space="preserve"> 1</w:t>
@@ -3872,21 +3663,8 @@
           </w:p>
           <w:p>
             <w:r>
-              <w:t xml:space="preserve">int </w:t>
-            </w:r>
-            <w:proofErr w:type="spellStart"/>
-            <w:r>
-              <w:t>line_</w:t>
-            </w:r>
-            <w:proofErr w:type="gramStart"/>
-            <w:r>
-              <w:t>middle</w:t>
-            </w:r>
-            <w:proofErr w:type="spellEnd"/>
-            <w:r>
-              <w:t xml:space="preserve"> :</w:t>
-            </w:r>
-            <w:proofErr w:type="gramEnd"/>
+              <w:t>int line_middle :</w:t>
+            </w:r>
           </w:p>
           <w:p>
             <w:r>
@@ -3904,21 +3682,7 @@
               <w:rPr>
                 <w:rFonts w:hint="eastAsia"/>
               </w:rPr>
-              <w:t xml:space="preserve">일 경우 </w:t>
-            </w:r>
-            <w:proofErr w:type="spellStart"/>
-            <w:r>
-              <w:rPr>
-                <w:rFonts w:hint="eastAsia"/>
-              </w:rPr>
-              <w:t>미인식</w:t>
-            </w:r>
-            <w:proofErr w:type="spellEnd"/>
-            <w:r>
-              <w:rPr>
-                <w:rFonts w:hint="eastAsia"/>
-              </w:rPr>
-              <w:t>,</w:t>
+              <w:t>일 경우 미인식,</w:t>
             </w:r>
             <w:r>
               <w:t xml:space="preserve"> 1</w:t>
@@ -3932,21 +3696,8 @@
           </w:p>
           <w:p>
             <w:r>
-              <w:t xml:space="preserve">int </w:t>
-            </w:r>
-            <w:proofErr w:type="spellStart"/>
-            <w:r>
-              <w:t>line_</w:t>
-            </w:r>
-            <w:proofErr w:type="gramStart"/>
-            <w:r>
-              <w:t>right</w:t>
-            </w:r>
-            <w:proofErr w:type="spellEnd"/>
-            <w:r>
-              <w:t xml:space="preserve"> :</w:t>
-            </w:r>
-            <w:proofErr w:type="gramEnd"/>
+              <w:t>int line_right :</w:t>
+            </w:r>
           </w:p>
           <w:p>
             <w:r>
@@ -3964,21 +3715,7 @@
               <w:rPr>
                 <w:rFonts w:hint="eastAsia"/>
               </w:rPr>
-              <w:t xml:space="preserve">일 경우 </w:t>
-            </w:r>
-            <w:proofErr w:type="spellStart"/>
-            <w:r>
-              <w:rPr>
-                <w:rFonts w:hint="eastAsia"/>
-              </w:rPr>
-              <w:t>미인식</w:t>
-            </w:r>
-            <w:proofErr w:type="spellEnd"/>
-            <w:r>
-              <w:rPr>
-                <w:rFonts w:hint="eastAsia"/>
-              </w:rPr>
-              <w:t>,</w:t>
+              <w:t>일 경우 미인식,</w:t>
             </w:r>
             <w:r>
               <w:t xml:space="preserve"> 1</w:t>
@@ -4086,21 +3823,8 @@
           </w:tcPr>
           <w:p>
             <w:r>
-              <w:t xml:space="preserve">uint16_t </w:t>
-            </w:r>
-            <w:proofErr w:type="spellStart"/>
-            <w:r>
-              <w:t>system_on_</w:t>
-            </w:r>
-            <w:proofErr w:type="gramStart"/>
-            <w:r>
-              <w:t>off</w:t>
-            </w:r>
-            <w:proofErr w:type="spellEnd"/>
-            <w:r>
-              <w:t xml:space="preserve"> :</w:t>
-            </w:r>
-            <w:proofErr w:type="gramEnd"/>
+              <w:t>uint16_t system_on_off :</w:t>
+            </w:r>
           </w:p>
           <w:p>
             <w:r>
@@ -4198,29 +3922,14 @@
             <w:tcW w:w="3402" w:type="dxa"/>
           </w:tcPr>
           <w:p>
-            <w:proofErr w:type="gramStart"/>
-            <w:r>
-              <w:t>Float[</w:t>
-            </w:r>
-            <w:proofErr w:type="gramEnd"/>
-            <w:r>
-              <w:t xml:space="preserve">] </w:t>
-            </w:r>
-            <w:proofErr w:type="spellStart"/>
-            <w:r>
-              <w:t>fov_distances</w:t>
-            </w:r>
-            <w:proofErr w:type="spellEnd"/>
-            <w:r>
-              <w:t>:</w:t>
-            </w:r>
-          </w:p>
-          <w:p>
-            <w:proofErr w:type="spellStart"/>
+            <w:r>
+              <w:t>Float[] fov_distances:</w:t>
+            </w:r>
+          </w:p>
+          <w:p>
             <w:r>
               <w:t>Fov</w:t>
             </w:r>
-            <w:proofErr w:type="spellEnd"/>
             <w:r>
               <w:rPr>
                 <w:rFonts w:hint="eastAsia"/>
@@ -4750,15 +4459,7 @@
               <w:t>P</w:t>
             </w:r>
             <w:r>
-              <w:t xml:space="preserve">rocess </w:t>
-            </w:r>
-            <w:proofErr w:type="gramStart"/>
-            <w:r>
-              <w:t>Outputs(</w:t>
-            </w:r>
-            <w:proofErr w:type="gramEnd"/>
-            <w:r>
-              <w:t>Speeds, Directions, On/Off flags)</w:t>
+              <w:t>rocess Outputs(Speeds, Directions, On/Off flags)</w:t>
             </w:r>
           </w:p>
         </w:tc>
@@ -5018,15 +4719,7 @@
               <w:t>P</w:t>
             </w:r>
             <w:r>
-              <w:t xml:space="preserve">rocess </w:t>
-            </w:r>
-            <w:proofErr w:type="gramStart"/>
-            <w:r>
-              <w:t>Outputs(</w:t>
-            </w:r>
-            <w:proofErr w:type="gramEnd"/>
-            <w:r>
-              <w:t>Speeds, Directions, Outputs)</w:t>
+              <w:t>rocess Outputs(Speeds, Directions, Outputs)</w:t>
             </w:r>
           </w:p>
         </w:tc>
@@ -5054,15 +4747,7 @@
           </w:tcPr>
           <w:p>
             <w:r>
-              <w:t xml:space="preserve">Selected </w:t>
-            </w:r>
-            <w:proofErr w:type="gramStart"/>
-            <w:r>
-              <w:t>Output(</w:t>
-            </w:r>
-            <w:proofErr w:type="gramEnd"/>
-            <w:r>
-              <w:t>Speed, Direction, Function Code)</w:t>
+              <w:t>Selected Output(Speed, Direction, Function Code)</w:t>
             </w:r>
           </w:p>
         </w:tc>
@@ -5153,27 +4838,13 @@
               <w:rPr>
                 <w:rFonts w:hint="eastAsia"/>
               </w:rPr>
-              <w:t xml:space="preserve">포함한 구조체를 </w:t>
-            </w:r>
-            <w:proofErr w:type="gramStart"/>
-            <w:r>
-              <w:rPr>
-                <w:rFonts w:hint="eastAsia"/>
-              </w:rPr>
-              <w:t>생성한다.</w:t>
-            </w:r>
-            <w:r>
-              <w:rPr>
-                <w:rFonts w:hint="eastAsia"/>
-              </w:rPr>
-              <w:t>.</w:t>
-            </w:r>
-            <w:proofErr w:type="gramEnd"/>
-            <w:r>
-              <w:rPr>
-                <w:rFonts w:hint="eastAsia"/>
-              </w:rPr>
-              <w:t xml:space="preserve"> </w:t>
+              <w:t>포함한 구조체를 생성한다.</w:t>
+            </w:r>
+            <w:r>
+              <w:rPr>
+                <w:rFonts w:hint="eastAsia"/>
+              </w:rPr>
+              <w:t xml:space="preserve">. </w:t>
             </w:r>
           </w:p>
         </w:tc>
@@ -5279,15 +4950,7 @@
           </w:tcPr>
           <w:p>
             <w:r>
-              <w:t xml:space="preserve">Selected </w:t>
-            </w:r>
-            <w:proofErr w:type="gramStart"/>
-            <w:r>
-              <w:t>Output(</w:t>
-            </w:r>
-            <w:proofErr w:type="gramEnd"/>
-            <w:r>
-              <w:t>Speed, Direction, Function Code)</w:t>
+              <w:t>Selected Output(Speed, Direction, Function Code)</w:t>
             </w:r>
           </w:p>
         </w:tc>
@@ -5569,13 +5232,8 @@
             <w:tcW w:w="3402" w:type="dxa"/>
           </w:tcPr>
           <w:p>
-            <w:proofErr w:type="spellStart"/>
-            <w:r>
-              <w:t>pos_x</w:t>
-            </w:r>
-            <w:proofErr w:type="spellEnd"/>
-            <w:r>
-              <w:t xml:space="preserve">(uint16) : </w:t>
+            <w:r>
+              <w:t xml:space="preserve">pos_x(uint16) : </w:t>
             </w:r>
             <w:r>
               <w:rPr>
@@ -5594,7 +5252,6 @@
             </w:r>
           </w:p>
           <w:p>
-            <w:proofErr w:type="spellStart"/>
             <w:r>
               <w:rPr>
                 <w:rFonts w:hint="eastAsia"/>
@@ -5602,11 +5259,7 @@
               <w:t>p</w:t>
             </w:r>
             <w:r>
-              <w:t>os_y</w:t>
-            </w:r>
-            <w:proofErr w:type="spellEnd"/>
-            <w:r>
-              <w:t xml:space="preserve">(uint16) : </w:t>
+              <w:t xml:space="preserve">os_y(uint16) : </w:t>
             </w:r>
             <w:r>
               <w:rPr>
@@ -5678,21 +5331,7 @@
               <w:rPr>
                 <w:rFonts w:hint="eastAsia"/>
               </w:rPr>
-              <w:t xml:space="preserve">카메라 모듈이 인식한 물체의 색체 </w:t>
-            </w:r>
-            <w:proofErr w:type="spellStart"/>
-            <w:r>
-              <w:rPr>
-                <w:rFonts w:hint="eastAsia"/>
-              </w:rPr>
-              <w:t>시그니쳐</w:t>
-            </w:r>
-            <w:proofErr w:type="spellEnd"/>
-            <w:r>
-              <w:rPr>
-                <w:rFonts w:hint="eastAsia"/>
-              </w:rPr>
-              <w:t xml:space="preserve"> 넘버</w:t>
+              <w:t>카메라 모듈이 인식한 물체의 색체 시그니쳐 넘버</w:t>
             </w:r>
           </w:p>
         </w:tc>
@@ -5721,51 +5360,29 @@
               <w:t>I</w:t>
             </w:r>
             <w:r>
+              <w:t>R Input(TCRT)</w:t>
+            </w:r>
+          </w:p>
+        </w:tc>
+        <w:tc>
+          <w:tcPr>
+            <w:tcW w:w="3402" w:type="dxa"/>
+          </w:tcPr>
+          <w:p>
+            <w:r>
+              <w:rPr>
+                <w:rFonts w:hint="eastAsia"/>
+              </w:rPr>
+              <w:t>I</w:t>
+            </w:r>
+            <w:r>
               <w:t xml:space="preserve">R </w:t>
             </w:r>
-            <w:proofErr w:type="gramStart"/>
-            <w:r>
-              <w:t>Input(</w:t>
-            </w:r>
-            <w:proofErr w:type="gramEnd"/>
-            <w:r>
-              <w:t>TCRT)</w:t>
-            </w:r>
-          </w:p>
-        </w:tc>
-        <w:tc>
-          <w:tcPr>
-            <w:tcW w:w="3402" w:type="dxa"/>
-          </w:tcPr>
-          <w:p>
-            <w:r>
-              <w:rPr>
-                <w:rFonts w:hint="eastAsia"/>
-              </w:rPr>
-              <w:t>I</w:t>
-            </w:r>
-            <w:r>
-              <w:t xml:space="preserve">R </w:t>
-            </w:r>
-            <w:r>
-              <w:rPr>
-                <w:rFonts w:hint="eastAsia"/>
-              </w:rPr>
-              <w:t xml:space="preserve">라인 </w:t>
-            </w:r>
-            <w:proofErr w:type="spellStart"/>
-            <w:r>
-              <w:rPr>
-                <w:rFonts w:hint="eastAsia"/>
-              </w:rPr>
-              <w:t>트레이싱</w:t>
-            </w:r>
-            <w:proofErr w:type="spellEnd"/>
-            <w:r>
-              <w:rPr>
-                <w:rFonts w:hint="eastAsia"/>
-              </w:rPr>
-              <w:t xml:space="preserve"> 센서를 통해 입력 받는 라인과의 거리 정보</w:t>
+            <w:r>
+              <w:rPr>
+                <w:rFonts w:hint="eastAsia"/>
+              </w:rPr>
+              <w:t>라인 트레이싱 센서를 통해 입력 받는 라인과의 거리 정보</w:t>
             </w:r>
           </w:p>
         </w:tc>
@@ -5798,23 +5415,7 @@
           </w:tcPr>
           <w:p>
             <w:r>
-              <w:t xml:space="preserve">int </w:t>
-            </w:r>
-            <w:proofErr w:type="spellStart"/>
-            <w:r>
-              <w:t>line_</w:t>
-            </w:r>
-            <w:proofErr w:type="gramStart"/>
-            <w:r>
-              <w:t>left</w:t>
-            </w:r>
-            <w:proofErr w:type="spellEnd"/>
-            <w:r>
-              <w:t xml:space="preserve"> :</w:t>
-            </w:r>
-            <w:proofErr w:type="gramEnd"/>
-            <w:r>
-              <w:t xml:space="preserve"> </w:t>
+              <w:t xml:space="preserve">int line_left : </w:t>
             </w:r>
           </w:p>
           <w:p>
@@ -5833,21 +5434,7 @@
               <w:rPr>
                 <w:rFonts w:hint="eastAsia"/>
               </w:rPr>
-              <w:t xml:space="preserve">일 경우 </w:t>
-            </w:r>
-            <w:proofErr w:type="spellStart"/>
-            <w:r>
-              <w:rPr>
-                <w:rFonts w:hint="eastAsia"/>
-              </w:rPr>
-              <w:t>미인식</w:t>
-            </w:r>
-            <w:proofErr w:type="spellEnd"/>
-            <w:r>
-              <w:rPr>
-                <w:rFonts w:hint="eastAsia"/>
-              </w:rPr>
-              <w:t>,</w:t>
+              <w:t>일 경우 미인식,</w:t>
             </w:r>
             <w:r>
               <w:t xml:space="preserve"> 1</w:t>
@@ -5861,21 +5448,8 @@
           </w:p>
           <w:p>
             <w:r>
-              <w:t xml:space="preserve">int </w:t>
-            </w:r>
-            <w:proofErr w:type="spellStart"/>
-            <w:r>
-              <w:t>line_</w:t>
-            </w:r>
-            <w:proofErr w:type="gramStart"/>
-            <w:r>
-              <w:t>middle</w:t>
-            </w:r>
-            <w:proofErr w:type="spellEnd"/>
-            <w:r>
-              <w:t xml:space="preserve"> :</w:t>
-            </w:r>
-            <w:proofErr w:type="gramEnd"/>
+              <w:t>int line_middle :</w:t>
+            </w:r>
           </w:p>
           <w:p>
             <w:r>
@@ -5893,21 +5467,7 @@
               <w:rPr>
                 <w:rFonts w:hint="eastAsia"/>
               </w:rPr>
-              <w:t xml:space="preserve">일 경우 </w:t>
-            </w:r>
-            <w:proofErr w:type="spellStart"/>
-            <w:r>
-              <w:rPr>
-                <w:rFonts w:hint="eastAsia"/>
-              </w:rPr>
-              <w:t>미인식</w:t>
-            </w:r>
-            <w:proofErr w:type="spellEnd"/>
-            <w:r>
-              <w:rPr>
-                <w:rFonts w:hint="eastAsia"/>
-              </w:rPr>
-              <w:t>,</w:t>
+              <w:t>일 경우 미인식,</w:t>
             </w:r>
             <w:r>
               <w:t xml:space="preserve"> 1</w:t>
@@ -5921,21 +5481,8 @@
           </w:p>
           <w:p>
             <w:r>
-              <w:t xml:space="preserve">int </w:t>
-            </w:r>
-            <w:proofErr w:type="spellStart"/>
-            <w:r>
-              <w:t>line_</w:t>
-            </w:r>
-            <w:proofErr w:type="gramStart"/>
-            <w:r>
-              <w:t>right</w:t>
-            </w:r>
-            <w:proofErr w:type="spellEnd"/>
-            <w:r>
-              <w:t xml:space="preserve"> :</w:t>
-            </w:r>
-            <w:proofErr w:type="gramEnd"/>
+              <w:t>int line_right :</w:t>
+            </w:r>
           </w:p>
           <w:p>
             <w:r>
@@ -5953,21 +5500,7 @@
               <w:rPr>
                 <w:rFonts w:hint="eastAsia"/>
               </w:rPr>
-              <w:t xml:space="preserve">일 경우 </w:t>
-            </w:r>
-            <w:proofErr w:type="spellStart"/>
-            <w:r>
-              <w:rPr>
-                <w:rFonts w:hint="eastAsia"/>
-              </w:rPr>
-              <w:t>미인식</w:t>
-            </w:r>
-            <w:proofErr w:type="spellEnd"/>
-            <w:r>
-              <w:rPr>
-                <w:rFonts w:hint="eastAsia"/>
-              </w:rPr>
-              <w:t>,</w:t>
+              <w:t>일 경우 미인식,</w:t>
             </w:r>
             <w:r>
               <w:t xml:space="preserve"> 1</w:t>
@@ -6059,29 +5592,14 @@
             <w:tcW w:w="3402" w:type="dxa"/>
           </w:tcPr>
           <w:p>
-            <w:proofErr w:type="gramStart"/>
-            <w:r>
-              <w:t>Float[</w:t>
-            </w:r>
-            <w:proofErr w:type="gramEnd"/>
-            <w:r>
-              <w:t xml:space="preserve">] </w:t>
-            </w:r>
-            <w:proofErr w:type="spellStart"/>
-            <w:r>
-              <w:t>fov_distances</w:t>
-            </w:r>
-            <w:proofErr w:type="spellEnd"/>
-            <w:r>
-              <w:t>:</w:t>
-            </w:r>
-          </w:p>
-          <w:p>
-            <w:proofErr w:type="spellStart"/>
+            <w:r>
+              <w:t>Float[] fov_distances:</w:t>
+            </w:r>
+          </w:p>
+          <w:p>
             <w:r>
               <w:t>Fov</w:t>
             </w:r>
-            <w:proofErr w:type="spellEnd"/>
             <w:r>
               <w:rPr>
                 <w:rFonts w:hint="eastAsia"/>
@@ -6194,21 +5712,8 @@
           </w:tcPr>
           <w:p>
             <w:r>
-              <w:t xml:space="preserve">uint16_t </w:t>
-            </w:r>
-            <w:proofErr w:type="spellStart"/>
-            <w:r>
-              <w:t>system_on_</w:t>
-            </w:r>
-            <w:proofErr w:type="gramStart"/>
-            <w:r>
-              <w:t>off</w:t>
-            </w:r>
-            <w:proofErr w:type="spellEnd"/>
-            <w:r>
-              <w:t xml:space="preserve"> :</w:t>
-            </w:r>
-            <w:proofErr w:type="gramEnd"/>
+              <w:t>uint16_t system_on_off :</w:t>
+            </w:r>
           </w:p>
           <w:p>
             <w:r>
@@ -6274,21 +5779,7 @@
               <w:rPr>
                 <w:rFonts w:hint="eastAsia"/>
               </w:rPr>
-              <w:t xml:space="preserve"> 센서로부터 </w:t>
-            </w:r>
-            <w:proofErr w:type="spellStart"/>
-            <w:r>
-              <w:rPr>
-                <w:rFonts w:hint="eastAsia"/>
-              </w:rPr>
-              <w:t>입력받은</w:t>
-            </w:r>
-            <w:proofErr w:type="spellEnd"/>
-            <w:r>
-              <w:rPr>
-                <w:rFonts w:hint="eastAsia"/>
-              </w:rPr>
-              <w:t xml:space="preserve"> 값</w:t>
+              <w:t xml:space="preserve"> 센서로부터 입력받은 값</w:t>
             </w:r>
           </w:p>
         </w:tc>
@@ -6321,15 +5812,7 @@
           </w:tcPr>
           <w:p>
             <w:r>
-              <w:t xml:space="preserve">Lines </w:t>
-            </w:r>
-            <w:proofErr w:type="spellStart"/>
-            <w:r>
-              <w:t>lines_info</w:t>
-            </w:r>
-            <w:proofErr w:type="spellEnd"/>
-            <w:r>
-              <w:t>:</w:t>
+              <w:t>Lines lines_info:</w:t>
             </w:r>
           </w:p>
           <w:p>
@@ -6344,21 +5827,8 @@
             </w:r>
           </w:p>
           <w:p>
-            <w:proofErr w:type="spellStart"/>
-            <w:r>
-              <w:t>TargetObject</w:t>
-            </w:r>
-            <w:proofErr w:type="spellEnd"/>
-            <w:r>
-              <w:t xml:space="preserve"> </w:t>
-            </w:r>
-            <w:proofErr w:type="spellStart"/>
-            <w:r>
-              <w:t>target_object_info</w:t>
-            </w:r>
-            <w:proofErr w:type="spellEnd"/>
-            <w:r>
-              <w:t>:</w:t>
+            <w:r>
+              <w:t>TargetObject target_object_info:</w:t>
             </w:r>
           </w:p>
           <w:p>
@@ -6380,15 +5850,7 @@
           </w:p>
           <w:p>
             <w:r>
-              <w:t xml:space="preserve">float* </w:t>
-            </w:r>
-            <w:proofErr w:type="spellStart"/>
-            <w:r>
-              <w:t>fov_distances</w:t>
-            </w:r>
-            <w:proofErr w:type="spellEnd"/>
-            <w:r>
-              <w:t>:</w:t>
+              <w:t>float* fov_distances:</w:t>
             </w:r>
           </w:p>
         </w:tc>
@@ -7079,7 +6541,6 @@
               </w:rPr>
               <w:t xml:space="preserve">의 정보를 </w:t>
             </w:r>
-            <w:proofErr w:type="spellStart"/>
             <w:r>
               <w:rPr>
                 <w:rFonts w:hint="eastAsia"/>
@@ -7089,7 +6550,6 @@
             <w:r>
               <w:t>시켜</w:t>
             </w:r>
-            <w:proofErr w:type="spellEnd"/>
             <w:r>
               <w:rPr>
                 <w:rFonts w:hint="eastAsia"/>
@@ -7329,21 +6789,7 @@
               <w:rPr>
                 <w:rFonts w:hint="eastAsia"/>
               </w:rPr>
-              <w:t xml:space="preserve">로부터 입력 받은 데이터를 </w:t>
-            </w:r>
-            <w:proofErr w:type="spellStart"/>
-            <w:r>
-              <w:rPr>
-                <w:rFonts w:hint="eastAsia"/>
-              </w:rPr>
-              <w:t>구조화시켜</w:t>
-            </w:r>
-            <w:proofErr w:type="spellEnd"/>
-            <w:r>
-              <w:rPr>
-                <w:rFonts w:hint="eastAsia"/>
-              </w:rPr>
-              <w:t xml:space="preserve"> </w:t>
+              <w:t xml:space="preserve">로부터 입력 받은 데이터를 구조화시켜 </w:t>
             </w:r>
             <w:r>
               <w:t xml:space="preserve">Line </w:t>
@@ -8421,23 +7867,28 @@
                 <w:rFonts w:hint="eastAsia"/>
                 <w:szCs w:val="20"/>
               </w:rPr>
-              <w:t xml:space="preserve">에 따라 모터 방향 값을 다르게 적용하여 추적 대상이 </w:t>
-            </w:r>
-            <w:proofErr w:type="gramStart"/>
-            <w:r>
-              <w:rPr>
-                <w:rFonts w:hint="eastAsia"/>
+              <w:t>에 따라 모터 방향 값을 다르게 적용하여 추적 대상이 가까워 질수록 방향 전환이 커지도록 기능한다.</w:t>
+            </w:r>
+          </w:p>
+          <w:p>
+            <w:pPr>
+              <w:rPr>
                 <w:szCs w:val="20"/>
               </w:rPr>
-              <w:t>가까워 질수록</w:t>
-            </w:r>
-            <w:proofErr w:type="gramEnd"/>
-            <w:r>
-              <w:rPr>
-                <w:rFonts w:hint="eastAsia"/>
+            </w:pPr>
+          </w:p>
+          <w:p>
+            <w:pPr>
+              <w:rPr>
                 <w:szCs w:val="20"/>
               </w:rPr>
-              <w:t xml:space="preserve"> 방향 전환이 커지도록 기능한다.</w:t>
+            </w:pPr>
+            <w:r>
+              <w:rPr>
+                <w:rFonts w:hint="eastAsia"/>
+                <w:szCs w:val="20"/>
+              </w:rPr>
+              <w:t>방향 계산 식은 아래를 따른다.</w:t>
             </w:r>
           </w:p>
           <w:p>
@@ -8446,6 +7897,93 @@
                 <w:szCs w:val="20"/>
               </w:rPr>
             </w:pPr>
+            <w:r>
+              <w:rPr>
+                <w:rFonts w:hint="eastAsia"/>
+                <w:szCs w:val="20"/>
+              </w:rPr>
+              <w:t xml:space="preserve">로봇의 전방과 추적 물체와의 각도를 </w:t>
+            </w:r>
+            <w:r>
+              <w:rPr>
+                <w:szCs w:val="20"/>
+              </w:rPr>
+              <w:br/>
+            </w:r>
+            <w:r>
+              <w:rPr>
+                <w:rFonts w:hint="eastAsia"/>
+                <w:szCs w:val="20"/>
+              </w:rPr>
+              <w:t>θ라고 했을 때,</w:t>
+            </w:r>
+            <w:r>
+              <w:rPr>
+                <w:szCs w:val="20"/>
+              </w:rPr>
+              <w:t xml:space="preserve"> </w:t>
+            </w:r>
+            <w:r>
+              <w:rPr>
+                <w:rFonts w:hint="eastAsia"/>
+                <w:szCs w:val="20"/>
+              </w:rPr>
+              <w:t xml:space="preserve">로봇 전방과 수직선을 기준으로 하여 </w:t>
+            </w:r>
+            <w:r>
+              <w:rPr>
+                <w:rFonts w:hint="eastAsia"/>
+                <w:szCs w:val="20"/>
+              </w:rPr>
+              <w:t>θ</w:t>
+            </w:r>
+            <w:r>
+              <w:rPr>
+                <w:rFonts w:hint="eastAsia"/>
+                <w:szCs w:val="20"/>
+              </w:rPr>
+              <w:t>만큼 바퀴를 회전시킨다.</w:t>
+            </w:r>
+            <w:r>
+              <w:rPr>
+                <w:szCs w:val="20"/>
+              </w:rPr>
+              <w:t xml:space="preserve"> </w:t>
+            </w:r>
+            <w:r>
+              <w:rPr>
+                <w:rFonts w:hint="eastAsia"/>
+                <w:szCs w:val="20"/>
+              </w:rPr>
+              <w:t>θ</w:t>
+            </w:r>
+            <w:r>
+              <w:rPr>
+                <w:rFonts w:hint="eastAsia"/>
+                <w:szCs w:val="20"/>
+              </w:rPr>
+              <w:t xml:space="preserve">의 최대 범위는 </w:t>
+            </w:r>
+            <w:r>
+              <w:rPr>
+                <w:szCs w:val="20"/>
+              </w:rPr>
+              <w:t>30</w:t>
+            </w:r>
+            <w:r>
+              <w:rPr>
+                <w:rFonts w:hint="eastAsia"/>
+                <w:szCs w:val="20"/>
+              </w:rPr>
+              <w:t>도이</w:t>
+            </w:r>
+            <w:r>
+              <w:rPr>
+                <w:rFonts w:hint="eastAsia"/>
+                <w:szCs w:val="20"/>
+              </w:rPr>
+              <w:t>다.</w:t>
+            </w:r>
           </w:p>
           <w:p>
             <w:pPr>
@@ -8453,12 +7991,32 @@
                 <w:szCs w:val="20"/>
               </w:rPr>
             </w:pPr>
-            <w:r>
-              <w:rPr>
-                <w:rFonts w:hint="eastAsia"/>
+          </w:p>
+          <w:p>
+            <w:pPr>
+              <w:rPr>
                 <w:szCs w:val="20"/>
               </w:rPr>
-              <w:t>방향 계산 식은 아래를 따른다.</w:t>
+            </w:pPr>
+            <w:r>
+              <w:rPr>
+                <w:rFonts w:hint="eastAsia"/>
+                <w:szCs w:val="20"/>
+              </w:rPr>
+              <w:t xml:space="preserve">전방 추적 물체와의 거리 값을 </w:t>
+            </w:r>
+            <w:r>
+              <w:rPr>
+                <w:szCs w:val="20"/>
+              </w:rPr>
+              <w:t>d</w:t>
+            </w:r>
+            <w:r>
+              <w:rPr>
+                <w:rFonts w:hint="eastAsia"/>
+                <w:szCs w:val="20"/>
+              </w:rPr>
+              <w:t>라 할 때,</w:t>
             </w:r>
           </w:p>
           <w:p>
@@ -8472,34 +8030,38 @@
                 <w:rFonts w:hint="eastAsia"/>
                 <w:szCs w:val="20"/>
               </w:rPr>
-              <w:t xml:space="preserve">로봇의 전방과 추적 물체와의 각도를 </w:t>
+              <w:t>추적 기능이 실행될 시,</w:t>
             </w:r>
             <w:r>
               <w:rPr>
                 <w:szCs w:val="20"/>
               </w:rPr>
-              <w:br/>
-            </w:r>
-            <w:proofErr w:type="spellStart"/>
+              <w:t xml:space="preserve"> </w:t>
+            </w:r>
             <w:r>
               <w:rPr>
                 <w:rFonts w:hint="eastAsia"/>
                 <w:szCs w:val="20"/>
               </w:rPr>
-              <w:t>θ라고</w:t>
-            </w:r>
-            <w:proofErr w:type="spellEnd"/>
-            <w:r>
-              <w:rPr>
-                <w:rFonts w:hint="eastAsia"/>
+              <w:t xml:space="preserve">그리고 적용될 d가 </w:t>
+            </w:r>
+            <w:r>
+              <w:rPr>
                 <w:szCs w:val="20"/>
               </w:rPr>
-              <w:t xml:space="preserve"> 했을 때,</w:t>
-            </w:r>
-            <w:r>
-              <w:rPr>
+              <w:t>20</w:t>
+            </w:r>
+            <w:r>
+              <w:rPr>
+                <w:rFonts w:hint="eastAsia"/>
                 <w:szCs w:val="20"/>
               </w:rPr>
+              <w:t>이상인 경우,</w:t>
+            </w:r>
+            <w:r>
+              <w:rPr>
+                <w:szCs w:val="20"/>
+              </w:rPr>
               <w:t xml:space="preserve"> </w:t>
             </w:r>
             <w:r>
@@ -8507,363 +8069,173 @@
                 <w:rFonts w:hint="eastAsia"/>
                 <w:szCs w:val="20"/>
               </w:rPr>
-              <w:t xml:space="preserve">로봇 전방과 수직선을 기준으로 하여 </w:t>
-            </w:r>
-            <w:proofErr w:type="spellStart"/>
-            <w:r>
-              <w:rPr>
-                <w:rFonts w:hint="eastAsia"/>
+              <w:t xml:space="preserve">모터 속력을 </w:t>
+            </w:r>
+            <w:r>
+              <w:rPr>
                 <w:szCs w:val="20"/>
               </w:rPr>
-              <w:t>θ</w:t>
+              <w:t>(</w:t>
             </w:r>
             <w:r>
               <w:rPr>
                 <w:rFonts w:hint="eastAsia"/>
                 <w:szCs w:val="20"/>
               </w:rPr>
-              <w:t>만큼</w:t>
-            </w:r>
-            <w:proofErr w:type="spellEnd"/>
-            <w:r>
-              <w:rPr>
-                <w:rFonts w:hint="eastAsia"/>
+              <w:t>d</w:t>
+            </w:r>
+            <w:r>
+              <w:rPr>
                 <w:szCs w:val="20"/>
               </w:rPr>
-              <w:t xml:space="preserve"> 바퀴를 회전시킨다.</w:t>
+              <w:t>/3</w:t>
             </w:r>
             <w:r>
               <w:rPr>
                 <w:szCs w:val="20"/>
               </w:rPr>
+              <w:t>)cm/s(TBD)</w:t>
+            </w:r>
+            <w:r>
+              <w:rPr>
+                <w:rFonts w:hint="eastAsia"/>
+                <w:szCs w:val="20"/>
+              </w:rPr>
+              <w:t>으로</w:t>
+            </w:r>
+            <w:r>
+              <w:rPr>
+                <w:rFonts w:hint="eastAsia"/>
+                <w:szCs w:val="20"/>
+              </w:rPr>
+              <w:t xml:space="preserve"> 조정한다.</w:t>
+            </w:r>
+          </w:p>
+          <w:p>
+            <w:pPr>
+              <w:rPr>
+                <w:szCs w:val="20"/>
+              </w:rPr>
+            </w:pPr>
+            <w:r>
+              <w:rPr>
+                <w:rFonts w:hint="eastAsia"/>
+                <w:szCs w:val="20"/>
+              </w:rPr>
+              <w:t>추적 대상과 로봇과의 거리가</w:t>
+            </w:r>
+            <w:r>
+              <w:rPr>
+                <w:rFonts w:hint="eastAsia"/>
+                <w:szCs w:val="20"/>
+              </w:rPr>
               <w:t xml:space="preserve"> </w:t>
             </w:r>
-            <w:proofErr w:type="spellStart"/>
-            <w:r>
-              <w:rPr>
-                <w:rFonts w:hint="eastAsia"/>
+            <w:r>
+              <w:rPr>
                 <w:szCs w:val="20"/>
               </w:rPr>
-              <w:t>θ</w:t>
+              <w:t>20</w:t>
             </w:r>
             <w:r>
               <w:rPr>
                 <w:rFonts w:hint="eastAsia"/>
                 <w:szCs w:val="20"/>
               </w:rPr>
-              <w:t>의</w:t>
-            </w:r>
-            <w:proofErr w:type="spellEnd"/>
+              <w:t>이내에 있는 경우</w:t>
+            </w:r>
             <w:r>
               <w:rPr>
                 <w:rFonts w:hint="eastAsia"/>
                 <w:szCs w:val="20"/>
               </w:rPr>
-              <w:t xml:space="preserve"> 최대 범위는 </w:t>
-            </w:r>
-            <w:r>
+              <w:t>,</w:t>
+            </w:r>
+          </w:p>
+          <w:p>
+            <w:pPr>
               <w:rPr>
                 <w:szCs w:val="20"/>
               </w:rPr>
-              <w:t>30</w:t>
-            </w:r>
+            </w:pPr>
             <w:r>
               <w:rPr>
                 <w:rFonts w:hint="eastAsia"/>
                 <w:szCs w:val="20"/>
               </w:rPr>
-              <w:t>도이</w:t>
-            </w:r>
-            <w:r>
-              <w:rPr>
-                <w:rFonts w:hint="eastAsia"/>
+              <w:t xml:space="preserve">추적 기능이 실행 될 시 모터 속력을 </w:t>
+            </w:r>
+            <w:r>
+              <w:rPr>
                 <w:szCs w:val="20"/>
               </w:rPr>
-              <w:t>다.</w:t>
-            </w:r>
-          </w:p>
-          <w:p>
-            <w:pPr>
-              <w:rPr>
+              <w:t>(</w:t>
+            </w:r>
+            <w:r>
+              <w:rPr>
+                <w:rFonts w:hint="eastAsia"/>
                 <w:szCs w:val="20"/>
               </w:rPr>
-            </w:pPr>
-          </w:p>
-          <w:p>
-            <w:pPr>
+              <w:t>d</w:t>
+            </w:r>
+            <w:r>
               <w:rPr>
                 <w:szCs w:val="20"/>
               </w:rPr>
-            </w:pPr>
+              <w:t>-10)cm/s(</w:t>
+            </w:r>
             <w:r>
               <w:rPr>
                 <w:rFonts w:hint="eastAsia"/>
                 <w:szCs w:val="20"/>
               </w:rPr>
-              <w:t xml:space="preserve">전방 추적 물체와의 거리 값을 </w:t>
+              <w:t>T</w:t>
             </w:r>
             <w:r>
               <w:rPr>
                 <w:szCs w:val="20"/>
               </w:rPr>
-              <w:t>d</w:t>
+              <w:t>BD)</w:t>
             </w:r>
             <w:r>
               <w:rPr>
                 <w:rFonts w:hint="eastAsia"/>
                 <w:szCs w:val="20"/>
               </w:rPr>
-              <w:t>라 할 때,</w:t>
-            </w:r>
-          </w:p>
-          <w:p>
-            <w:pPr>
-              <w:rPr>
+              <w:t xml:space="preserve">에 맞도록 </w:t>
+            </w:r>
+            <w:r>
+              <w:rPr>
+                <w:rFonts w:hint="eastAsia"/>
                 <w:szCs w:val="20"/>
               </w:rPr>
-            </w:pPr>
-            <w:r>
-              <w:rPr>
-                <w:rFonts w:hint="eastAsia"/>
+              <w:t>조정한다.</w:t>
+            </w:r>
+            <w:r>
+              <w:rPr>
                 <w:szCs w:val="20"/>
               </w:rPr>
-              <w:t>추적 기능이 실행될 시,</w:t>
-            </w:r>
-            <w:r>
-              <w:rPr>
+              <w:t xml:space="preserve"> (0 </w:t>
+            </w:r>
+            <w:r>
+              <w:rPr>
+                <w:rFonts w:hint="eastAsia"/>
                 <w:szCs w:val="20"/>
               </w:rPr>
-              <w:t xml:space="preserve"> </w:t>
-            </w:r>
-            <w:r>
-              <w:rPr>
-                <w:rFonts w:hint="eastAsia"/>
+              <w:t xml:space="preserve">≥ </w:t>
+            </w:r>
+            <w:r>
+              <w:rPr>
                 <w:szCs w:val="20"/>
               </w:rPr>
-              <w:t xml:space="preserve">그리고 적용될 d가 </w:t>
-            </w:r>
-            <w:r>
-              <w:rPr>
+              <w:t xml:space="preserve">d-10 </w:t>
+            </w:r>
+            <w:r>
+              <w:rPr>
+                <w:rFonts w:hint="eastAsia"/>
                 <w:szCs w:val="20"/>
               </w:rPr>
-              <w:t>20</w:t>
-            </w:r>
-            <w:r>
-              <w:rPr>
-                <w:rFonts w:hint="eastAsia"/>
-                <w:szCs w:val="20"/>
-              </w:rPr>
-              <w:t>이상인 경우,</w:t>
-            </w:r>
-            <w:r>
-              <w:rPr>
-                <w:szCs w:val="20"/>
-              </w:rPr>
-              <w:t xml:space="preserve"> </w:t>
-            </w:r>
-            <w:r>
-              <w:rPr>
-                <w:rFonts w:hint="eastAsia"/>
-                <w:szCs w:val="20"/>
-              </w:rPr>
-              <w:t xml:space="preserve">모터 속력을 </w:t>
-            </w:r>
-            <w:r>
-              <w:rPr>
-                <w:szCs w:val="20"/>
-              </w:rPr>
-              <w:t>(</w:t>
-            </w:r>
-            <w:r>
-              <w:rPr>
-                <w:rFonts w:hint="eastAsia"/>
-                <w:szCs w:val="20"/>
-              </w:rPr>
-              <w:t>d</w:t>
-            </w:r>
-            <w:r>
-              <w:rPr>
-                <w:szCs w:val="20"/>
-              </w:rPr>
-              <w:t>/3</w:t>
-            </w:r>
-            <w:r>
-              <w:rPr>
-                <w:szCs w:val="20"/>
-              </w:rPr>
-              <w:t>)cm/s(TBD)</w:t>
-            </w:r>
-            <w:r>
-              <w:rPr>
-                <w:rFonts w:hint="eastAsia"/>
-                <w:szCs w:val="20"/>
-              </w:rPr>
-              <w:t>으로</w:t>
-            </w:r>
-            <w:r>
-              <w:rPr>
-                <w:rFonts w:hint="eastAsia"/>
-                <w:szCs w:val="20"/>
-              </w:rPr>
-              <w:t xml:space="preserve"> 조정한다.</w:t>
-            </w:r>
-          </w:p>
-          <w:p>
-            <w:pPr>
-              <w:rPr>
-                <w:szCs w:val="20"/>
-              </w:rPr>
-            </w:pPr>
-            <w:r>
-              <w:rPr>
-                <w:rFonts w:hint="eastAsia"/>
-                <w:szCs w:val="20"/>
-              </w:rPr>
-              <w:t>추적 대상과 로봇과의 거리가</w:t>
-            </w:r>
-            <w:r>
-              <w:rPr>
-                <w:rFonts w:hint="eastAsia"/>
-                <w:szCs w:val="20"/>
-              </w:rPr>
-              <w:t xml:space="preserve"> </w:t>
-            </w:r>
-            <w:r>
-              <w:rPr>
-                <w:szCs w:val="20"/>
-              </w:rPr>
-              <w:t>20</w:t>
-            </w:r>
-            <w:r>
-              <w:rPr>
-                <w:rFonts w:hint="eastAsia"/>
-                <w:szCs w:val="20"/>
-              </w:rPr>
-              <w:t>이내에 있는 경우</w:t>
-            </w:r>
-            <w:r>
-              <w:rPr>
-                <w:rFonts w:hint="eastAsia"/>
-                <w:szCs w:val="20"/>
-              </w:rPr>
-              <w:t>,</w:t>
-            </w:r>
-          </w:p>
-          <w:p>
-            <w:pPr>
-              <w:rPr>
-                <w:szCs w:val="20"/>
-              </w:rPr>
-            </w:pPr>
-            <w:r>
-              <w:rPr>
-                <w:rFonts w:hint="eastAsia"/>
-                <w:szCs w:val="20"/>
-              </w:rPr>
-              <w:t xml:space="preserve">추적 기능이 </w:t>
-            </w:r>
-            <w:proofErr w:type="gramStart"/>
-            <w:r>
-              <w:rPr>
-                <w:rFonts w:hint="eastAsia"/>
-                <w:szCs w:val="20"/>
-              </w:rPr>
-              <w:t>실행 될</w:t>
-            </w:r>
-            <w:proofErr w:type="gramEnd"/>
-            <w:r>
-              <w:rPr>
-                <w:rFonts w:hint="eastAsia"/>
-                <w:szCs w:val="20"/>
-              </w:rPr>
-              <w:t xml:space="preserve"> 시 모터 속력을 </w:t>
-            </w:r>
-            <w:r>
-              <w:rPr>
-                <w:szCs w:val="20"/>
-              </w:rPr>
-              <w:t>(</w:t>
-            </w:r>
-            <w:r>
-              <w:rPr>
-                <w:rFonts w:hint="eastAsia"/>
-                <w:szCs w:val="20"/>
-              </w:rPr>
-              <w:t>d</w:t>
-            </w:r>
-            <w:r>
-              <w:rPr>
-                <w:szCs w:val="20"/>
-              </w:rPr>
-              <w:t>-10)cm/s(</w:t>
-            </w:r>
-            <w:r>
-              <w:rPr>
-                <w:rFonts w:hint="eastAsia"/>
-                <w:szCs w:val="20"/>
-              </w:rPr>
-              <w:t>T</w:t>
-            </w:r>
-            <w:r>
-              <w:rPr>
-                <w:szCs w:val="20"/>
-              </w:rPr>
-              <w:t>BD)</w:t>
-            </w:r>
-            <w:r>
-              <w:rPr>
-                <w:rFonts w:hint="eastAsia"/>
-                <w:szCs w:val="20"/>
-              </w:rPr>
-              <w:t xml:space="preserve">에 맞도록 </w:t>
-            </w:r>
-            <w:r>
-              <w:rPr>
-                <w:rFonts w:hint="eastAsia"/>
-                <w:szCs w:val="20"/>
-              </w:rPr>
-              <w:t>조정한다.</w:t>
-            </w:r>
-            <w:r>
-              <w:rPr>
-                <w:szCs w:val="20"/>
-              </w:rPr>
-              <w:t xml:space="preserve"> (0 </w:t>
-            </w:r>
-            <w:r>
-              <w:rPr>
-                <w:rFonts w:hint="eastAsia"/>
-                <w:szCs w:val="20"/>
-              </w:rPr>
-              <w:t xml:space="preserve">≥ </w:t>
-            </w:r>
-            <w:r>
-              <w:rPr>
-                <w:szCs w:val="20"/>
-              </w:rPr>
-              <w:t>d-</w:t>
-            </w:r>
-            <w:proofErr w:type="gramStart"/>
-            <w:r>
-              <w:rPr>
-                <w:szCs w:val="20"/>
-              </w:rPr>
-              <w:t xml:space="preserve">10 </w:t>
-            </w:r>
-            <w:r>
-              <w:rPr>
-                <w:rFonts w:hint="eastAsia"/>
-                <w:szCs w:val="20"/>
-              </w:rPr>
-              <w:t>의</w:t>
-            </w:r>
-            <w:proofErr w:type="gramEnd"/>
-            <w:r>
-              <w:rPr>
-                <w:rFonts w:hint="eastAsia"/>
-                <w:szCs w:val="20"/>
-              </w:rPr>
-              <w:t xml:space="preserve"> 경우 </w:t>
+              <w:t xml:space="preserve">의 경우 </w:t>
             </w:r>
             <w:r>
               <w:rPr>
@@ -9149,15 +8521,7 @@
               <w:t>중앙</w:t>
             </w:r>
             <w:r>
-              <w:t xml:space="preserve"> TCRT 센서로부터 </w:t>
-            </w:r>
-            <w:proofErr w:type="gramStart"/>
-            <w:r>
-              <w:t>전달 받은</w:t>
-            </w:r>
-            <w:proofErr w:type="gramEnd"/>
-            <w:r>
-              <w:t xml:space="preserve"> 값을 가장 먼저 </w:t>
+              <w:t xml:space="preserve"> TCRT 센서로부터 전달 받은 값을 가장 먼저 </w:t>
             </w:r>
             <w:r>
               <w:lastRenderedPageBreak/>
@@ -9173,15 +8537,7 @@
               <w:t>좌측</w:t>
             </w:r>
             <w:r>
-              <w:t xml:space="preserve"> TCRT 센서로부터 </w:t>
-            </w:r>
-            <w:proofErr w:type="gramStart"/>
-            <w:r>
-              <w:t>전달 받은</w:t>
-            </w:r>
-            <w:proofErr w:type="gramEnd"/>
-            <w:r>
-              <w:t xml:space="preserve"> 값이 1인 경우, 모터를 좌측으로 30도(TBD) 회전하도록 공유 방향 값에 더해준다.</w:t>
+              <w:t xml:space="preserve"> TCRT 센서로부터 전달 받은 값이 1인 경우, 모터를 좌측으로 30도(TBD) 회전하도록 공유 방향 값에 더해준다.</w:t>
             </w:r>
           </w:p>
           <w:p/>
@@ -9193,15 +8549,7 @@
               <w:t>좌측</w:t>
             </w:r>
             <w:r>
-              <w:t xml:space="preserve"> TCRT 센서로부터 </w:t>
-            </w:r>
-            <w:proofErr w:type="gramStart"/>
-            <w:r>
-              <w:t>전달 받은</w:t>
-            </w:r>
-            <w:proofErr w:type="gramEnd"/>
-            <w:r>
-              <w:t xml:space="preserve"> 값이 1인 경우, 모터를 우측으로 30도(TBD) 회전하도록 공유 방향 값에 더해준다.</w:t>
+              <w:t xml:space="preserve"> TCRT 센서로부터 전달 받은 값이 1인 경우, 모터를 우측으로 30도(TBD) 회전하도록 공유 방향 값에 더해준다.</w:t>
             </w:r>
             <w:r>
               <w:t xml:space="preserve"> </w:t>
@@ -9657,15 +9005,7 @@
               <w:t>A</w:t>
             </w:r>
             <w:r>
-              <w:t xml:space="preserve">verage Distance – 30(TBD) &gt;= </w:t>
-            </w:r>
-            <w:proofErr w:type="spellStart"/>
-            <w:r>
-              <w:t>Prev</w:t>
-            </w:r>
-            <w:proofErr w:type="spellEnd"/>
-            <w:r>
-              <w:t xml:space="preserve"> distance</w:t>
+              <w:t>verage Distance – 30(TBD) &gt;= Prev distance</w:t>
             </w:r>
             <w:r>
               <w:rPr>
@@ -10008,16 +9348,8 @@
               <w:rPr>
                 <w:rFonts w:hint="eastAsia"/>
               </w:rPr>
-              <w:t xml:space="preserve">로 </w:t>
-            </w:r>
-            <w:proofErr w:type="gramStart"/>
-            <w:r>
-              <w:rPr>
-                <w:rFonts w:hint="eastAsia"/>
-              </w:rPr>
-              <w:t>설정된다..</w:t>
-            </w:r>
-            <w:proofErr w:type="gramEnd"/>
+              <w:t>로 설정된다..</w:t>
+            </w:r>
           </w:p>
           <w:p/>
           <w:p>
@@ -10159,21 +9491,7 @@
               <w:rPr>
                 <w:rFonts w:hint="eastAsia"/>
               </w:rPr>
-              <w:t xml:space="preserve">값의 유효 여부와 </w:t>
-            </w:r>
-            <w:proofErr w:type="gramStart"/>
-            <w:r>
-              <w:rPr>
-                <w:rFonts w:hint="eastAsia"/>
-              </w:rPr>
-              <w:t>상관 없이</w:t>
-            </w:r>
-            <w:proofErr w:type="gramEnd"/>
-            <w:r>
-              <w:rPr>
-                <w:rFonts w:hint="eastAsia"/>
-              </w:rPr>
-              <w:t xml:space="preserve"> 물체 추적 기능의 속력 값을 출력할 속력 값으로 설정한다.</w:t>
+              <w:t>값의 유효 여부와 상관 없이 물체 추적 기능의 속력 값을 출력할 속력 값으로 설정한다.</w:t>
             </w:r>
           </w:p>
           <w:p>
@@ -10594,21 +9912,7 @@
               <w:rPr>
                 <w:rFonts w:hint="eastAsia"/>
               </w:rPr>
-              <w:t xml:space="preserve">라인 </w:t>
-            </w:r>
-            <w:proofErr w:type="spellStart"/>
-            <w:r>
-              <w:rPr>
-                <w:rFonts w:hint="eastAsia"/>
-              </w:rPr>
-              <w:t>트레이싱</w:t>
-            </w:r>
-            <w:proofErr w:type="spellEnd"/>
-            <w:r>
-              <w:rPr>
-                <w:rFonts w:hint="eastAsia"/>
-              </w:rPr>
-              <w:t xml:space="preserve"> 센서를 통해 입력 받는 라인과의 거리 정보</w:t>
+              <w:t>라인 트레이싱 센서를 통해 입력 받는 라인과의 거리 정보</w:t>
             </w:r>
             <w:r>
               <w:rPr>
@@ -10731,21 +10035,7 @@
               <w:rPr>
                 <w:rFonts w:hint="eastAsia"/>
               </w:rPr>
-              <w:t xml:space="preserve">카메라 센서 입력 값을 </w:t>
-            </w:r>
-            <w:proofErr w:type="spellStart"/>
-            <w:r>
-              <w:rPr>
-                <w:rFonts w:hint="eastAsia"/>
-              </w:rPr>
-              <w:t>파싱하여</w:t>
-            </w:r>
-            <w:proofErr w:type="spellEnd"/>
-            <w:r>
-              <w:rPr>
-                <w:rFonts w:hint="eastAsia"/>
-              </w:rPr>
-              <w:t xml:space="preserve"> 구분한 정제된 값</w:t>
+              <w:t>카메라 센서 입력 값을 파싱하여 구분한 정제된 값</w:t>
             </w:r>
           </w:p>
         </w:tc>
@@ -10777,13 +10067,8 @@
             <w:tcW w:w="3402" w:type="dxa"/>
           </w:tcPr>
           <w:p>
-            <w:proofErr w:type="spellStart"/>
-            <w:r>
-              <w:t>pos_x</w:t>
-            </w:r>
-            <w:proofErr w:type="spellEnd"/>
-            <w:r>
-              <w:t xml:space="preserve">(uint16) : </w:t>
+            <w:r>
+              <w:t xml:space="preserve">pos_x(uint16) : </w:t>
             </w:r>
             <w:r>
               <w:rPr>
@@ -10802,7 +10087,6 @@
             </w:r>
           </w:p>
           <w:p>
-            <w:proofErr w:type="spellStart"/>
             <w:r>
               <w:rPr>
                 <w:rFonts w:hint="eastAsia"/>
@@ -10810,11 +10094,7 @@
               <w:t>p</w:t>
             </w:r>
             <w:r>
-              <w:t>os_y</w:t>
-            </w:r>
-            <w:proofErr w:type="spellEnd"/>
-            <w:r>
-              <w:t xml:space="preserve">(uint16) : </w:t>
+              <w:t xml:space="preserve">os_y(uint16) : </w:t>
             </w:r>
             <w:r>
               <w:rPr>
@@ -10874,21 +10154,7 @@
               <w:rPr>
                 <w:rFonts w:hint="eastAsia"/>
               </w:rPr>
-              <w:t xml:space="preserve">카메라 모듈이 인식한 물체의 색체 </w:t>
-            </w:r>
-            <w:proofErr w:type="spellStart"/>
-            <w:r>
-              <w:rPr>
-                <w:rFonts w:hint="eastAsia"/>
-              </w:rPr>
-              <w:t>시그니쳐</w:t>
-            </w:r>
-            <w:proofErr w:type="spellEnd"/>
-            <w:r>
-              <w:rPr>
-                <w:rFonts w:hint="eastAsia"/>
-              </w:rPr>
-              <w:t xml:space="preserve"> 넘버</w:t>
+              <w:t>카메라 모듈이 인식한 물체의 색체 시그니쳐 넘버</w:t>
             </w:r>
           </w:p>
         </w:tc>
@@ -10965,7 +10231,6 @@
             <w:tcW w:w="3402" w:type="dxa"/>
           </w:tcPr>
           <w:p>
-            <w:proofErr w:type="spellStart"/>
             <w:r>
               <w:rPr>
                 <w:rFonts w:hint="eastAsia"/>
@@ -10976,11 +10241,7 @@
               <w:t>ine</w:t>
             </w:r>
             <w:r>
-              <w:t>_left</w:t>
-            </w:r>
-            <w:proofErr w:type="spellEnd"/>
-            <w:r>
-              <w:t>(</w:t>
+              <w:t>_left(</w:t>
             </w:r>
             <w:r>
               <w:t>short</w:t>
@@ -11008,16 +10269,11 @@
             </w:r>
           </w:p>
           <w:p>
-            <w:proofErr w:type="spellStart"/>
             <w:r>
               <w:t>line</w:t>
             </w:r>
             <w:r>
-              <w:t>_center</w:t>
-            </w:r>
-            <w:proofErr w:type="spellEnd"/>
-            <w:r>
-              <w:t>(</w:t>
+              <w:t>_center(</w:t>
             </w:r>
             <w:r>
               <w:t>short</w:t>
@@ -11039,16 +10295,11 @@
             </w:r>
           </w:p>
           <w:p>
-            <w:proofErr w:type="spellStart"/>
             <w:r>
               <w:t>line</w:t>
             </w:r>
             <w:r>
-              <w:t>_right</w:t>
-            </w:r>
-            <w:proofErr w:type="spellEnd"/>
-            <w:r>
-              <w:t>(</w:t>
+              <w:t>_right(</w:t>
             </w:r>
             <w:r>
               <w:t>short</w:t>
@@ -11445,7 +10696,6 @@
             </w:r>
           </w:p>
           <w:p>
-            <w:proofErr w:type="spellStart"/>
             <w:r>
               <w:rPr>
                 <w:rFonts w:hint="eastAsia"/>
@@ -11455,7 +10705,6 @@
             <w:r>
               <w:t>n_or_off</w:t>
             </w:r>
-            <w:proofErr w:type="spellEnd"/>
             <w:r>
               <w:t xml:space="preserve">(int) : </w:t>
             </w:r>
@@ -11468,19 +10717,11 @@
             <w:r>
               <w:t xml:space="preserve"> </w:t>
             </w:r>
-            <w:proofErr w:type="gramStart"/>
-            <w:r>
-              <w:rPr>
-                <w:rFonts w:hint="eastAsia"/>
-              </w:rPr>
-              <w:t>수행 할</w:t>
-            </w:r>
-            <w:proofErr w:type="gramEnd"/>
-            <w:r>
-              <w:rPr>
-                <w:rFonts w:hint="eastAsia"/>
-              </w:rPr>
-              <w:t xml:space="preserve"> 수 있는 경우 </w:t>
+            <w:r>
+              <w:rPr>
+                <w:rFonts w:hint="eastAsia"/>
+              </w:rPr>
+              <w:t xml:space="preserve">수행 할 수 있는 경우 </w:t>
             </w:r>
             <w:r>
               <w:t xml:space="preserve">1, </w:t>
@@ -11621,7 +10862,6 @@
             </w:r>
           </w:p>
           <w:p>
-            <w:proofErr w:type="spellStart"/>
             <w:r>
               <w:rPr>
                 <w:rFonts w:hint="eastAsia"/>
@@ -11629,11 +10869,7 @@
               <w:t>p</w:t>
             </w:r>
             <w:r>
-              <w:t>riority_code</w:t>
-            </w:r>
-            <w:proofErr w:type="spellEnd"/>
-            <w:r>
-              <w:t>(</w:t>
+              <w:t>riority_code(</w:t>
             </w:r>
             <w:r>
               <w:t>int</w:t>
@@ -11989,21 +11225,7 @@
               <w:rPr>
                 <w:rFonts w:hint="eastAsia"/>
               </w:rPr>
-              <w:t xml:space="preserve">를 넘어서면 </w:t>
-            </w:r>
-            <w:proofErr w:type="gramStart"/>
-            <w:r>
-              <w:rPr>
-                <w:rFonts w:hint="eastAsia"/>
-              </w:rPr>
-              <w:t>안되며</w:t>
-            </w:r>
-            <w:proofErr w:type="gramEnd"/>
-            <w:r>
-              <w:rPr>
-                <w:rFonts w:hint="eastAsia"/>
-              </w:rPr>
-              <w:t>,</w:t>
+              <w:t>를 넘어서면 안되며,</w:t>
             </w:r>
             <w:r>
               <w:t xml:space="preserve"> </w:t>
@@ -12425,11 +11647,9 @@
               </w:rPr>
               <w:t xml:space="preserve">연이어 </w:t>
             </w:r>
-            <w:proofErr w:type="spellStart"/>
             <w:r>
               <w:t>pwm</w:t>
             </w:r>
-            <w:proofErr w:type="spellEnd"/>
             <w:r>
               <w:rPr>
                 <w:rFonts w:hint="eastAsia"/>

</xml_diff>